<commit_message>
Explained the Kanban board in the Agile Project Management
</commit_message>
<xml_diff>
--- a/groupMeeting/GITHUB WORKFLOW.docx
+++ b/groupMeeting/GITHUB WORKFLOW.docx
@@ -12,7 +12,153 @@
     </w:p>
     <w:p>
       <w:r>
-        <w:t>Revision 1.0</w:t>
+        <w:t xml:space="preserve">Revision </w:t>
+      </w:r>
+      <w:r>
+        <w:t>2</w:t>
+      </w:r>
+      <w:r>
+        <w:t>.0</w:t>
+      </w:r>
+    </w:p>
+    <w:p>
+      <w:pPr>
+        <w:pStyle w:val="Heading1"/>
+      </w:pPr>
+      <w:r>
+        <w:t>“Agile Project Management” Kanban Board</w:t>
+      </w:r>
+    </w:p>
+    <w:p>
+      <w:pPr>
+        <w:pStyle w:val="Heading1"/>
+        <w:jc w:val="center"/>
+      </w:pPr>
+      <w:r>
+        <w:rPr>
+          <w:noProof/>
+        </w:rPr>
+        <w:drawing>
+          <wp:inline distT="0" distB="0" distL="0" distR="0" wp14:anchorId="75C25229" wp14:editId="10738B11">
+            <wp:extent cx="5731510" cy="2120265"/>
+            <wp:effectExtent l="0" t="0" r="0" b="635"/>
+            <wp:docPr id="1777957290" name="Picture 1" descr="A screenshot of a computer&#10;&#10;Description automatically generated"/>
+            <wp:cNvGraphicFramePr>
+              <a:graphicFrameLocks xmlns:a="http://schemas.openxmlformats.org/drawingml/2006/main" noChangeAspect="1"/>
+            </wp:cNvGraphicFramePr>
+            <a:graphic xmlns:a="http://schemas.openxmlformats.org/drawingml/2006/main">
+              <a:graphicData uri="http://schemas.openxmlformats.org/drawingml/2006/picture">
+                <pic:pic xmlns:pic="http://schemas.openxmlformats.org/drawingml/2006/picture">
+                  <pic:nvPicPr>
+                    <pic:cNvPr id="1777957290" name="Picture 1" descr="A screenshot of a computer&#10;&#10;Description automatically generated"/>
+                    <pic:cNvPicPr/>
+                  </pic:nvPicPr>
+                  <pic:blipFill>
+                    <a:blip r:embed="rId7" cstate="print">
+                      <a:extLst>
+                        <a:ext uri="{28A0092B-C50C-407E-A947-70E740481C1C}">
+                          <a14:useLocalDpi xmlns:a14="http://schemas.microsoft.com/office/drawing/2010/main" val="0"/>
+                        </a:ext>
+                      </a:extLst>
+                    </a:blip>
+                    <a:stretch>
+                      <a:fillRect/>
+                    </a:stretch>
+                  </pic:blipFill>
+                  <pic:spPr>
+                    <a:xfrm>
+                      <a:off x="0" y="0"/>
+                      <a:ext cx="5731510" cy="2120265"/>
+                    </a:xfrm>
+                    <a:prstGeom prst="rect">
+                      <a:avLst/>
+                    </a:prstGeom>
+                  </pic:spPr>
+                </pic:pic>
+              </a:graphicData>
+            </a:graphic>
+          </wp:inline>
+        </w:drawing>
+      </w:r>
+    </w:p>
+    <w:p>
+      <w:pPr>
+        <w:pStyle w:val="Heading2"/>
+      </w:pPr>
+      <w:r>
+        <w:t>Terminalogies:</w:t>
+      </w:r>
+    </w:p>
+    <w:p>
+      <w:r>
+        <w:rPr>
+          <w:b/>
+          <w:bCs/>
+        </w:rPr>
+        <w:t>Item</w:t>
+      </w:r>
+      <w:r>
+        <w:t xml:space="preserve"> – Tasks for the project. Can be converted to issues for features, questions, bug reports, etc. </w:t>
+      </w:r>
+    </w:p>
+    <w:p>
+      <w:r>
+        <w:rPr>
+          <w:b/>
+          <w:bCs/>
+        </w:rPr>
+        <w:t>Todo</w:t>
+      </w:r>
+      <w:r>
+        <w:t xml:space="preserve"> – This is an item status for items that have just been created and not started.</w:t>
+      </w:r>
+    </w:p>
+    <w:p>
+      <w:r>
+        <w:rPr>
+          <w:b/>
+          <w:bCs/>
+        </w:rPr>
+        <w:t>In Progress</w:t>
+      </w:r>
+      <w:r>
+        <w:t xml:space="preserve"> – This is for items that are actively being worked on. They have their own branch.</w:t>
+      </w:r>
+    </w:p>
+    <w:p>
+      <w:r>
+        <w:rPr>
+          <w:b/>
+          <w:bCs/>
+        </w:rPr>
+        <w:t>Testing</w:t>
+      </w:r>
+      <w:r>
+        <w:t xml:space="preserve"> – This is for items that are at the stage where the feature being implemented is being tested to see if implementation functions as expected.</w:t>
+      </w:r>
+    </w:p>
+    <w:p>
+      <w:r>
+        <w:rPr>
+          <w:b/>
+          <w:bCs/>
+        </w:rPr>
+        <w:t>Waiting for Approval</w:t>
+      </w:r>
+      <w:r>
+        <w:t xml:space="preserve"> – Once an item has passed their test, they can be put into a pull request. If rejected then the item will be placed back in the “In Progress” status and worked on the feedback.</w:t>
+      </w:r>
+    </w:p>
+    <w:p>
+      <w:r>
+        <w:rPr>
+          <w:b/>
+          <w:bCs/>
+        </w:rPr>
+        <w:t>Done</w:t>
+      </w:r>
+      <w:r>
+        <w:t xml:space="preserve"> – If the pull request is approved, the branch of the item is merged with main branch and the feature is considered implemented. It is given a tag id.</w:t>
       </w:r>
     </w:p>
     <w:p>
@@ -62,10 +208,7 @@
         </w:numPr>
       </w:pPr>
       <w:r>
-        <w:t xml:space="preserve">To create an issue visit Project tab and </w:t>
-      </w:r>
-      <w:r>
-        <w:t>select "</w:t>
+        <w:t>To create an issue visit Project tab and select "</w:t>
       </w:r>
       <w:r>
         <w:t>Agile Project Management</w:t>
@@ -82,6 +225,7 @@
         <w:rPr>
           <w:noProof/>
         </w:rPr>
+        <w:lastRenderedPageBreak/>
         <mc:AlternateContent>
           <mc:Choice Requires="wps">
             <w:drawing>
@@ -241,7 +385,7 @@
                     <pic:cNvPicPr/>
                   </pic:nvPicPr>
                   <pic:blipFill rotWithShape="1">
-                    <a:blip r:embed="rId7" cstate="print">
+                    <a:blip r:embed="rId8" cstate="print">
                       <a:extLst>
                         <a:ext uri="{28A0092B-C50C-407E-A947-70E740481C1C}">
                           <a14:useLocalDpi xmlns:a14="http://schemas.microsoft.com/office/drawing/2010/main" val="0"/>
@@ -284,10 +428,7 @@
         </w:numPr>
       </w:pPr>
       <w:r>
-        <w:t>Create an item and give it a title (with an id AXXX, X is an integer) which would reflect the feature</w:t>
-      </w:r>
-      <w:r>
-        <w:t xml:space="preserve"> to be added. </w:t>
+        <w:t xml:space="preserve">Create an item and give it a title (with an id AXXX, X is an integer) which would reflect the feature to be added. </w:t>
       </w:r>
     </w:p>
     <w:p>
@@ -304,10 +445,7 @@
         </w:numPr>
       </w:pPr>
       <w:r>
-        <w:t>Provide a short description of the item created, this could include describing the feature to be implemented</w:t>
-      </w:r>
-      <w:r>
-        <w:t>.</w:t>
+        <w:t>Provide a short description of the item created, this could include describing the feature to be implemented.</w:t>
       </w:r>
     </w:p>
     <w:p/>
@@ -320,18 +458,7 @@
         </w:numPr>
       </w:pPr>
       <w:r>
-        <w:t xml:space="preserve">Add an </w:t>
-      </w:r>
-      <w:proofErr w:type="spellStart"/>
-      <w:r>
-        <w:t>assignee</w:t>
-      </w:r>
-      <w:proofErr w:type="spellEnd"/>
-      <w:r>
-        <w:t xml:space="preserve"> to the item</w:t>
-      </w:r>
-      <w:r>
-        <w:t>.</w:t>
+        <w:t>Add an assignee to the item.</w:t>
       </w:r>
     </w:p>
     <w:p/>
@@ -344,13 +471,7 @@
         </w:numPr>
       </w:pPr>
       <w:r>
-        <w:t xml:space="preserve">Lastly select "convert to issue" on the left nav bar, this will show the task in the </w:t>
-      </w:r>
-      <w:r>
-        <w:t>I</w:t>
-      </w:r>
-      <w:r>
-        <w:t>ssues tab of the repository.</w:t>
+        <w:t>Lastly select "convert to issue" on the left nav bar, this will show the task in the Issues tab of the repository.</w:t>
       </w:r>
     </w:p>
     <w:p/>
@@ -582,7 +703,7 @@
           <w:noProof/>
         </w:rPr>
         <w:drawing>
-          <wp:inline distT="0" distB="0" distL="0" distR="0" wp14:anchorId="7C526C2A" wp14:editId="3333A53B">
+          <wp:inline distT="0" distB="0" distL="0" distR="0" wp14:anchorId="7C526C2A" wp14:editId="5AF1FC93">
             <wp:extent cx="4657797" cy="2454813"/>
             <wp:effectExtent l="0" t="0" r="3175" b="0"/>
             <wp:docPr id="970291507" name="Picture 7" descr="A screenshot of a computer&#10;&#10;Description automatically generated"/>
@@ -597,7 +718,7 @@
                     <pic:cNvPicPr/>
                   </pic:nvPicPr>
                   <pic:blipFill>
-                    <a:blip r:embed="rId8" cstate="print">
+                    <a:blip r:embed="rId9" cstate="print">
                       <a:extLst>
                         <a:ext uri="{28A0092B-C50C-407E-A947-70E740481C1C}">
                           <a14:useLocalDpi xmlns:a14="http://schemas.microsoft.com/office/drawing/2010/main" val="0"/>
@@ -629,7 +750,6 @@
         <w:pStyle w:val="Heading1"/>
       </w:pPr>
       <w:r>
-        <w:lastRenderedPageBreak/>
         <w:t>Working on Features</w:t>
       </w:r>
     </w:p>
@@ -684,6 +804,7 @@
         <w:rPr>
           <w:noProof/>
         </w:rPr>
+        <w:lastRenderedPageBreak/>
         <w:drawing>
           <wp:inline distT="0" distB="0" distL="0" distR="0" wp14:anchorId="39274CF2" wp14:editId="4E96CEF9">
             <wp:extent cx="2876062" cy="1104202"/>
@@ -700,7 +821,7 @@
                     <pic:cNvPicPr/>
                   </pic:nvPicPr>
                   <pic:blipFill>
-                    <a:blip r:embed="rId9">
+                    <a:blip r:embed="rId10">
                       <a:extLst>
                         <a:ext uri="{28A0092B-C50C-407E-A947-70E740481C1C}">
                           <a14:useLocalDpi xmlns:a14="http://schemas.microsoft.com/office/drawing/2010/main" val="0"/>
@@ -736,15 +857,7 @@
         </w:numPr>
       </w:pPr>
       <w:r>
-        <w:t xml:space="preserve">Open </w:t>
-      </w:r>
-      <w:proofErr w:type="spellStart"/>
-      <w:r>
-        <w:t>vscode</w:t>
-      </w:r>
-      <w:proofErr w:type="spellEnd"/>
-      <w:r>
-        <w:t xml:space="preserve"> and in terminal paste the given commands.</w:t>
+        <w:t>Open vscode and in terminal paste the given commands.</w:t>
       </w:r>
     </w:p>
     <w:p>
@@ -767,15 +880,7 @@
         <w:t>from</w:t>
       </w:r>
       <w:r>
-        <w:t xml:space="preserve"> ‘</w:t>
-      </w:r>
-      <w:proofErr w:type="spellStart"/>
-      <w:r>
-        <w:t>Todo</w:t>
-      </w:r>
-      <w:proofErr w:type="spellEnd"/>
-      <w:r>
-        <w:t>’ to ‘In Progress’.</w:t>
+        <w:t xml:space="preserve"> ‘Todo’ to ‘In Progress’.</w:t>
       </w:r>
     </w:p>
     <w:p/>
@@ -856,17 +961,7 @@
         </w:numPr>
       </w:pPr>
       <w:r>
-        <w:t xml:space="preserve">Once feature has been implemented in </w:t>
-      </w:r>
-      <w:proofErr w:type="spellStart"/>
-      <w:proofErr w:type="gramStart"/>
-      <w:r>
-        <w:t>it’s</w:t>
-      </w:r>
-      <w:proofErr w:type="spellEnd"/>
-      <w:proofErr w:type="gramEnd"/>
-      <w:r>
-        <w:t xml:space="preserve"> own branch and passed tests, it is ready to be merged with the main branch.</w:t>
+        <w:t>Once feature has been implemented in it’s own branch and passed tests, it is ready to be merged with the main branch.</w:t>
       </w:r>
     </w:p>
     <w:p>
@@ -912,15 +1007,7 @@
         </w:numPr>
       </w:pPr>
       <w:r>
-        <w:t xml:space="preserve">Tag </w:t>
-      </w:r>
-      <w:proofErr w:type="gramStart"/>
-      <w:r>
-        <w:t>ID’s</w:t>
-      </w:r>
-      <w:proofErr w:type="gramEnd"/>
-      <w:r>
-        <w:t xml:space="preserve"> are human readable id’s that make finding versions easier than using the commit id’s (which are in hash).</w:t>
+        <w:t>Tag ID’s are human readable id’s that make finding versions easier than using the commit id’s (which are in hash).</w:t>
       </w:r>
     </w:p>
     <w:p>
@@ -928,21 +1015,21 @@
         <w:pStyle w:val="Heading1"/>
       </w:pPr>
       <w:r>
+        <w:t>Merge Conflicts</w:t>
+      </w:r>
+    </w:p>
+    <w:p>
+      <w:r>
+        <w:t>To be added soon</w:t>
+      </w:r>
+    </w:p>
+    <w:p/>
+    <w:p>
+      <w:pPr>
+        <w:pStyle w:val="Heading1"/>
+      </w:pPr>
+      <w:r>
         <w:lastRenderedPageBreak/>
-        <w:t>Merge Conflicts</w:t>
-      </w:r>
-    </w:p>
-    <w:p>
-      <w:r>
-        <w:t>To be added soon</w:t>
-      </w:r>
-    </w:p>
-    <w:p/>
-    <w:p>
-      <w:pPr>
-        <w:pStyle w:val="Heading1"/>
-      </w:pPr>
-      <w:r>
         <w:t>Bug Report or Questions</w:t>
       </w:r>
     </w:p>
@@ -961,19 +1048,13 @@
         <w:t xml:space="preserve">as an Item </w:t>
       </w:r>
       <w:r>
-        <w:t xml:space="preserve">in </w:t>
-      </w:r>
-      <w:r>
-        <w:t>"</w:t>
+        <w:t>in "</w:t>
       </w:r>
       <w:r>
         <w:t>Agile Project Management</w:t>
       </w:r>
       <w:r>
-        <w:t>"</w:t>
-      </w:r>
-      <w:r>
-        <w:t xml:space="preserve"> Kanban board.</w:t>
+        <w:t>" Kanban board.</w:t>
       </w:r>
     </w:p>
     <w:p>
@@ -1021,13 +1102,7 @@
         </w:numPr>
       </w:pPr>
       <w:r>
-        <w:t xml:space="preserve">If the Item becomes part of implementing a feature, it could be “converted into issue” through the </w:t>
-      </w:r>
-      <w:r>
-        <w:t>left nav bar</w:t>
-      </w:r>
-      <w:r>
-        <w:t xml:space="preserve"> (similar process as with adding features normally).</w:t>
+        <w:t>If the Item becomes part of implementing a feature, it could be “converted into issue” through the left nav bar (similar process as with adding features normally).</w:t>
       </w:r>
     </w:p>
     <w:p>
@@ -1096,20 +1171,12 @@
         <w:t>: To implement Issue A100 – Sign Up/Login Features, we have a question about how to connect login info to database, however the next feature is A110 -  Add Post Feature, therefore we can give the It</w:t>
       </w:r>
       <w:r>
-        <w:t xml:space="preserve">em the ID A105 – </w:t>
-      </w:r>
-      <w:proofErr w:type="spellStart"/>
-      <w:r>
-        <w:t>LoginDB</w:t>
-      </w:r>
-      <w:proofErr w:type="spellEnd"/>
-      <w:r>
-        <w:t xml:space="preserve"> as a good ID and title.</w:t>
+        <w:t>em the ID A105 – LoginDB as a good ID and title.</w:t>
       </w:r>
     </w:p>
     <w:p/>
     <w:sectPr>
-      <w:headerReference w:type="default" r:id="rId10"/>
+      <w:headerReference w:type="default" r:id="rId11"/>
       <w:pgSz w:w="11906" w:h="16838"/>
       <w:pgMar w:top="1440" w:right="1440" w:bottom="1440" w:left="1440" w:header="708" w:footer="708" w:gutter="0"/>
       <w:cols w:space="708"/>
@@ -1164,10 +1231,7 @@
       <w:pStyle w:val="Header"/>
     </w:pPr>
     <w:r>
-      <w:t>CITS3403 Agile Web Dev – Project</w:t>
-    </w:r>
-    <w:r>
-      <w:t xml:space="preserve"> </w:t>
+      <w:t xml:space="preserve">CITS3403 Agile Web Dev – Project </w:t>
     </w:r>
     <w:r>
       <w:ptab w:relativeTo="margin" w:alignment="center" w:leader="none"/>
@@ -2359,7 +2423,6 @@
     <w:next w:val="Normal"/>
     <w:link w:val="Heading2Char"/>
     <w:uiPriority w:val="9"/>
-    <w:semiHidden/>
     <w:unhideWhenUsed/>
     <w:qFormat/>
     <w:rsid w:val="000953C7"/>
@@ -2574,7 +2637,6 @@
     <w:basedOn w:val="DefaultParagraphFont"/>
     <w:link w:val="Heading2"/>
     <w:uiPriority w:val="9"/>
-    <w:semiHidden/>
     <w:rsid w:val="000953C7"/>
     <w:rPr>
       <w:rFonts w:asciiTheme="majorHAnsi" w:eastAsiaTheme="majorEastAsia" w:hAnsiTheme="majorHAnsi" w:cstheme="majorBidi"/>

</xml_diff>